<commit_message>
sentiments is almost done
</commit_message>
<xml_diff>
--- a/word/templates/template_parts/highcharts/sentiments.docx
+++ b/word/templates/template_parts/highcharts/sentiments.docx
@@ -10,13 +10,25 @@
         <w:spacing w:lineRule="auto" w:line="276" w:before="0" w:after="200"/>
         <w:jc w:val="center"/>
         <w:rPr>
-          <w:sz w:val="44"/>
-          <w:szCs w:val="44"/>
+          <w:rFonts w:ascii="arial" w:hAnsi="arial"/>
+          <w:b/>
+          <w:b/>
+          <w:bCs/>
+          <w:color w:val="729FCF"/>
+          <w:sz w:val="28"/>
+          <w:szCs w:val="28"/>
         </w:rPr>
       </w:pPr>
       <w:r>
-        <w:rPr/>
-        <w:t>{{ messages_sentiments }}</w:t>
+        <w:rPr>
+          <w:rFonts w:ascii="arial" w:hAnsi="arial"/>
+          <w:b/>
+          <w:bCs/>
+          <w:color w:val="729FCF"/>
+          <w:sz w:val="28"/>
+          <w:szCs w:val="28"/>
+        </w:rPr>
+        <w:t>{{ title }}</w:t>
       </w:r>
     </w:p>
     <w:p>
@@ -27,23 +39,14 @@
         <w:spacing w:lineRule="auto" w:line="276" w:before="0" w:after="200"/>
         <w:jc w:val="center"/>
         <w:rPr>
-          <w:rFonts w:ascii="Arial" w:hAnsi="Arial"/>
-          <w:color w:val="009E4F"/>
+          <w:rFonts w:ascii="arial" w:hAnsi="arial"/>
         </w:rPr>
       </w:pPr>
       <w:r>
         <w:rPr>
-          <w:rFonts w:ascii="Arial" w:hAnsi="Arial"/>
-          <w:color w:val="009E4F"/>
+          <w:rFonts w:ascii="arial" w:hAnsi="arial"/>
         </w:rPr>
-        <w:t xml:space="preserve">{{ positive_title }} -  {{ positive_count }} </w:t>
-      </w:r>
-      <w:r>
-        <w:rPr>
-          <w:rFonts w:ascii="Arial" w:hAnsi="Arial"/>
-          <w:color w:val="009E4F"/>
-        </w:rPr>
-        <w:t>(%{{ positive_percent }})</w:t>
+        <w:t>{{ messages_sentiments }}</w:t>
       </w:r>
     </w:p>
     <w:p>
@@ -54,23 +57,20 @@
         <w:spacing w:lineRule="auto" w:line="276" w:before="0" w:after="200"/>
         <w:jc w:val="center"/>
         <w:rPr>
-          <w:rFonts w:ascii="Arial" w:hAnsi="Arial"/>
-          <w:color w:val="DC0000"/>
+          <w:rFonts w:ascii="arial" w:hAnsi="arial"/>
+          <w:b/>
+          <w:b/>
+          <w:bCs/>
         </w:rPr>
       </w:pPr>
       <w:r>
         <w:rPr>
-          <w:rFonts w:ascii="Arial" w:hAnsi="Arial"/>
-          <w:color w:val="DC0000"/>
+          <w:rFonts w:ascii="arial" w:hAnsi="arial"/>
+          <w:b/>
+          <w:bCs/>
+          <w:color w:val="009E4F"/>
         </w:rPr>
-        <w:t xml:space="preserve">{{ negative_title }} - {{ negative_count }} </w:t>
-      </w:r>
-      <w:r>
-        <w:rPr>
-          <w:rFonts w:ascii="Arial" w:hAnsi="Arial"/>
-          <w:color w:val="DC0000"/>
-        </w:rPr>
-        <w:t>(%{{ negative_percent }})</w:t>
+        <w:t>{{ positive_title }} -  {{ positive_count }} ({{ positive_percent }}%)</w:t>
       </w:r>
     </w:p>
     <w:p>
@@ -81,23 +81,44 @@
         <w:spacing w:lineRule="auto" w:line="276" w:before="0" w:after="200"/>
         <w:jc w:val="center"/>
         <w:rPr>
-          <w:rFonts w:ascii="Arial" w:hAnsi="Arial"/>
+          <w:rFonts w:ascii="arial" w:hAnsi="arial"/>
+          <w:b/>
+          <w:b/>
+          <w:bCs/>
+        </w:rPr>
+      </w:pPr>
+      <w:r>
+        <w:rPr>
+          <w:rFonts w:ascii="arial" w:hAnsi="arial"/>
+          <w:b/>
+          <w:bCs/>
+          <w:color w:val="DC0000"/>
+        </w:rPr>
+        <w:t>{{ negative_title }} - {{ negative_count }} ({{ negative_percent }}%)</w:t>
+      </w:r>
+    </w:p>
+    <w:p>
+      <w:pPr>
+        <w:pStyle w:val="Normal"/>
+        <w:widowControl/>
+        <w:bidi w:val="0"/>
+        <w:spacing w:lineRule="auto" w:line="276" w:before="0" w:after="200"/>
+        <w:jc w:val="center"/>
+        <w:rPr>
+          <w:rFonts w:ascii="arial" w:hAnsi="arial"/>
+          <w:b/>
+          <w:b/>
+          <w:bCs/>
+        </w:rPr>
+      </w:pPr>
+      <w:r>
+        <w:rPr>
+          <w:rFonts w:ascii="arial" w:hAnsi="arial"/>
+          <w:b/>
+          <w:bCs/>
           <w:color w:val="B4B400"/>
         </w:rPr>
-      </w:pPr>
-      <w:r>
-        <w:rPr>
-          <w:rFonts w:ascii="Arial" w:hAnsi="Arial"/>
-          <w:color w:val="B4B400"/>
-        </w:rPr>
-        <w:t xml:space="preserve">{{ neutral_title }} - {{ neutral_count }} </w:t>
-      </w:r>
-      <w:r>
-        <w:rPr>
-          <w:rFonts w:ascii="Arial" w:hAnsi="Arial"/>
-          <w:color w:val="B4B400"/>
-        </w:rPr>
-        <w:t>(%{{ neutral_percent }})</w:t>
+        <w:t>{{ neutral_title }} - {{ neutral_count }} ({{ neutral_percent }}%)</w:t>
       </w:r>
     </w:p>
     <w:sectPr>

</xml_diff>